<commit_message>
can't get a solid color no mo. Why dis be?
</commit_message>
<xml_diff>
--- a/report_MP2.docx
+++ b/report_MP2.docx
@@ -117,6 +117,25 @@
     <w:p>
       <w:pPr>
         <w:pStyle w:val="ListParagraph"/>
+        <w:numPr>
+          <w:ilvl w:val="0"/>
+          <w:numId w:val="1"/>
+        </w:numPr>
+      </w:pPr>
+      <w:r>
+        <w:t>Why is there no color?</w:t>
+      </w:r>
+    </w:p>
+    <w:p>
+      <w:pPr>
+        <w:ind w:left="720"/>
+      </w:pPr>
+      <w:bookmarkStart w:id="0" w:name="_GoBack"/>
+      <w:bookmarkEnd w:id="0"/>
+    </w:p>
+    <w:p>
+      <w:pPr>
+        <w:pStyle w:val="ListParagraph"/>
       </w:pPr>
     </w:p>
     <w:p>
@@ -250,7 +269,6 @@
         <w:rPr>
           <w:noProof/>
         </w:rPr>
-        <w:lastRenderedPageBreak/>
         <w:drawing>
           <wp:inline distT="0" distB="0" distL="0" distR="0" wp14:anchorId="30D58C97" wp14:editId="4808EDEC">
             <wp:extent cx="5000625" cy="3200400"/>
@@ -289,7 +307,6 @@
       </w:r>
     </w:p>
     <w:p>
-      <w:bookmarkStart w:id="0" w:name="_GoBack"/>
       <w:r>
         <w:rPr>
           <w:noProof/>
@@ -330,7 +347,6 @@
           </wp:inline>
         </w:drawing>
       </w:r>
-      <w:bookmarkEnd w:id="0"/>
     </w:p>
     <w:sectPr>
       <w:headerReference w:type="default" r:id="rId9"/>
@@ -560,7 +576,7 @@
         <w:rFonts w:hint="default"/>
       </w:rPr>
     </w:lvl>
-    <w:lvl w:ilvl="1" w:tplc="04090019" w:tentative="1">
+    <w:lvl w:ilvl="1" w:tplc="04090019">
       <w:start w:val="1"/>
       <w:numFmt w:val="lowerLetter"/>
       <w:lvlText w:val="%2."/>

</xml_diff>